<commit_message>
final mods to section 1 notes
</commit_message>
<xml_diff>
--- a/Section0/EPI560_2022.docx
+++ b/Section0/EPI560_2022.docx
@@ -2181,21 +2181,7 @@
         <w:rPr>
           <w:rFonts w:cs="Arial"/>
         </w:rPr>
-        <w:t xml:space="preserve">mix of short answer, long answer, multiple choice, and/or analysis questions. The laboratory assignments wills seek to reinforce concepts through </w:t>
-      </w:r>
-      <w:proofErr w:type="spellStart"/>
-      <w:r>
-        <w:rPr>
-          <w:rFonts w:cs="Arial"/>
-        </w:rPr>
-        <w:t>actua</w:t>
-      </w:r>
-      <w:proofErr w:type="spellEnd"/>
-      <w:r>
-        <w:rPr>
-          <w:rFonts w:cs="Arial"/>
-        </w:rPr>
-        <w:t>l analysis</w:t>
+        <w:t>mix of short answer, long answer, multiple choice, and/or analysis questions. The laboratory assignments wills seek to reinforce concepts through actual analysis</w:t>
       </w:r>
       <w:r>
         <w:rPr>
@@ -2439,19 +2425,7 @@
               <w:rPr>
                 <w:rFonts w:ascii="Helvetica" w:hAnsi="Helvetica" w:cs="Helvetica"/>
               </w:rPr>
-              <w:t xml:space="preserve">Final </w:t>
-            </w:r>
-            <w:r>
-              <w:rPr>
-                <w:rFonts w:ascii="Helvetica" w:hAnsi="Helvetica" w:cs="Helvetica"/>
-              </w:rPr>
-              <w:t>E</w:t>
-            </w:r>
-            <w:r>
-              <w:rPr>
-                <w:rFonts w:ascii="Helvetica" w:hAnsi="Helvetica" w:cs="Helvetica"/>
-              </w:rPr>
-              <w:t>xam</w:t>
+              <w:t>Final Exam</w:t>
             </w:r>
           </w:p>
         </w:tc>
@@ -3047,7 +3021,7 @@
           <w:noProof/>
           <w:u w:val="single"/>
         </w:rPr>
-        <w:t>Week 7, 8, 9:</w:t>
+        <w:t>Week 7, 8:</w:t>
       </w:r>
       <w:r>
         <w:rPr>
@@ -3092,7 +3066,27 @@
           <w:noProof/>
           <w:u w:val="single"/>
         </w:rPr>
-        <w:t>Week 10:</w:t>
+        <w:t xml:space="preserve">Week </w:t>
+      </w:r>
+      <w:r>
+        <w:rPr>
+          <w:rFonts w:cs="Arial"/>
+          <w:b/>
+          <w:bCs/>
+          <w:noProof/>
+          <w:u w:val="single"/>
+        </w:rPr>
+        <w:t>9</w:t>
+      </w:r>
+      <w:r>
+        <w:rPr>
+          <w:rFonts w:cs="Arial"/>
+          <w:b/>
+          <w:bCs/>
+          <w:noProof/>
+          <w:u w:val="single"/>
+        </w:rPr>
+        <w:t>:</w:t>
       </w:r>
       <w:r>
         <w:rPr>
@@ -3129,7 +3123,87 @@
           <w:noProof/>
           <w:u w:val="single"/>
         </w:rPr>
-        <w:t>Week 11, 12, 13, (14):</w:t>
+        <w:t>Week 1</w:t>
+      </w:r>
+      <w:r>
+        <w:rPr>
+          <w:rFonts w:cs="Arial"/>
+          <w:b/>
+          <w:bCs/>
+          <w:noProof/>
+          <w:u w:val="single"/>
+        </w:rPr>
+        <w:t>0</w:t>
+      </w:r>
+      <w:r>
+        <w:rPr>
+          <w:rFonts w:cs="Arial"/>
+          <w:b/>
+          <w:bCs/>
+          <w:noProof/>
+          <w:u w:val="single"/>
+        </w:rPr>
+        <w:t>, 1</w:t>
+      </w:r>
+      <w:r>
+        <w:rPr>
+          <w:rFonts w:cs="Arial"/>
+          <w:b/>
+          <w:bCs/>
+          <w:noProof/>
+          <w:u w:val="single"/>
+        </w:rPr>
+        <w:t>1</w:t>
+      </w:r>
+      <w:r>
+        <w:rPr>
+          <w:rFonts w:cs="Arial"/>
+          <w:b/>
+          <w:bCs/>
+          <w:noProof/>
+          <w:u w:val="single"/>
+        </w:rPr>
+        <w:t>, 1</w:t>
+      </w:r>
+      <w:r>
+        <w:rPr>
+          <w:rFonts w:cs="Arial"/>
+          <w:b/>
+          <w:bCs/>
+          <w:noProof/>
+          <w:u w:val="single"/>
+        </w:rPr>
+        <w:t>2</w:t>
+      </w:r>
+      <w:r>
+        <w:rPr>
+          <w:rFonts w:cs="Arial"/>
+          <w:b/>
+          <w:bCs/>
+          <w:noProof/>
+          <w:u w:val="single"/>
+        </w:rPr>
+        <w:t>, (1</w:t>
+      </w:r>
+      <w:r>
+        <w:rPr>
+          <w:rFonts w:cs="Arial"/>
+          <w:b/>
+          <w:bCs/>
+          <w:noProof/>
+          <w:u w:val="single"/>
+        </w:rPr>
+        <w:t>3</w:t>
+      </w:r>
+      <w:r>
+        <w:rPr>
+          <w:rFonts w:cs="Arial"/>
+          <w:b/>
+          <w:bCs/>
+          <w:noProof/>
+          <w:u w:val="single"/>
+        </w:rPr>
+        <w:t>):</w:t>
       </w:r>
       <w:r>
         <w:rPr>
@@ -3173,12 +3247,72 @@
           <w:noProof/>
           <w:u w:val="single"/>
         </w:rPr>
-        <w:t>Week (14), 15, 16:</w:t>
-      </w:r>
-      <w:r>
-        <w:rPr>
-          <w:rFonts w:cs="Arial"/>
+        <w:t>Week (1</w:t>
+      </w:r>
+      <w:r>
+        <w:rPr>
+          <w:rFonts w:cs="Arial"/>
+          <w:b/>
+          <w:bCs/>
           <w:noProof/>
+          <w:u w:val="single"/>
+        </w:rPr>
+        <w:t>3</w:t>
+      </w:r>
+      <w:r>
+        <w:rPr>
+          <w:rFonts w:cs="Arial"/>
+          <w:b/>
+          <w:bCs/>
+          <w:noProof/>
+          <w:u w:val="single"/>
+        </w:rPr>
+        <w:t>), 1</w:t>
+      </w:r>
+      <w:r>
+        <w:rPr>
+          <w:rFonts w:cs="Arial"/>
+          <w:b/>
+          <w:bCs/>
+          <w:noProof/>
+          <w:u w:val="single"/>
+        </w:rPr>
+        <w:t>4</w:t>
+      </w:r>
+      <w:r>
+        <w:rPr>
+          <w:rFonts w:cs="Arial"/>
+          <w:b/>
+          <w:bCs/>
+          <w:noProof/>
+          <w:u w:val="single"/>
+        </w:rPr>
+        <w:t>, 1</w:t>
+      </w:r>
+      <w:r>
+        <w:rPr>
+          <w:rFonts w:cs="Arial"/>
+          <w:b/>
+          <w:bCs/>
+          <w:noProof/>
+          <w:u w:val="single"/>
+        </w:rPr>
+        <w:t>5</w:t>
+      </w:r>
+      <w:r>
+        <w:rPr>
+          <w:rFonts w:cs="Arial"/>
+          <w:b/>
+          <w:bCs/>
+          <w:noProof/>
+          <w:u w:val="single"/>
+        </w:rPr>
+        <w:t>:</w:t>
+      </w:r>
+      <w:r>
+        <w:rPr>
+          <w:rFonts w:cs="Arial"/>
+          <w:noProof/>
         </w:rPr>
         <w:t xml:space="preserve"> </w:t>
       </w:r>
@@ -3188,6 +3322,47 @@
           <w:noProof/>
         </w:rPr>
         <w:t>Variance (standard error) estimation, Bootstrapping, p Values, and Confidence Intervals.</w:t>
+      </w:r>
+    </w:p>
+    <w:p>
+      <w:pPr>
+        <w:pStyle w:val="ListParagraph"/>
+        <w:rPr>
+          <w:rFonts w:cs="Arial"/>
+          <w:noProof/>
+        </w:rPr>
+      </w:pPr>
+    </w:p>
+    <w:p>
+      <w:pPr>
+        <w:numPr>
+          <w:ilvl w:val="0"/>
+          <w:numId w:val="18"/>
+        </w:numPr>
+        <w:rPr>
+          <w:rFonts w:cs="Arial"/>
+          <w:b/>
+          <w:bCs/>
+          <w:noProof/>
+          <w:u w:val="single"/>
+        </w:rPr>
+      </w:pPr>
+      <w:r>
+        <w:rPr>
+          <w:rFonts w:cs="Arial"/>
+          <w:b/>
+          <w:bCs/>
+          <w:noProof/>
+          <w:u w:val="single"/>
+        </w:rPr>
+        <w:t>Week 16+:</w:t>
+      </w:r>
+      <w:r>
+        <w:rPr>
+          <w:rFonts w:cs="Arial"/>
+          <w:noProof/>
+        </w:rPr>
+        <w:t xml:space="preserve"> Review, Q&amp;A, and plans for the future!</w:t>
       </w:r>
     </w:p>
     <w:p>
@@ -3199,6 +3374,133 @@
           <w:rFonts w:cs="Arial"/>
         </w:rPr>
       </w:pPr>
+    </w:p>
+    <w:p>
+      <w:pPr>
+        <w:tabs>
+          <w:tab w:val="left" w:pos="1870"/>
+        </w:tabs>
+        <w:rPr>
+          <w:rFonts w:cs="Arial"/>
+        </w:rPr>
+      </w:pPr>
+      <w:r>
+        <w:rPr>
+          <w:rFonts w:cs="Arial"/>
+        </w:rPr>
+        <w:t>Section Assignment Due Dates (Tentative):</w:t>
+      </w:r>
+    </w:p>
+    <w:p>
+      <w:pPr>
+        <w:pStyle w:val="ListParagraph"/>
+        <w:numPr>
+          <w:ilvl w:val="0"/>
+          <w:numId w:val="26"/>
+        </w:numPr>
+        <w:tabs>
+          <w:tab w:val="left" w:pos="1870"/>
+        </w:tabs>
+        <w:rPr>
+          <w:rFonts w:cs="Arial"/>
+        </w:rPr>
+      </w:pPr>
+      <w:r>
+        <w:rPr>
+          <w:rFonts w:cs="Arial"/>
+        </w:rPr>
+        <w:t>Section 1</w:t>
+      </w:r>
+      <w:r>
+        <w:rPr>
+          <w:rFonts w:cs="Arial"/>
+        </w:rPr>
+        <w:t>, Friday Jan 28</w:t>
+      </w:r>
+    </w:p>
+    <w:p>
+      <w:pPr>
+        <w:pStyle w:val="ListParagraph"/>
+        <w:numPr>
+          <w:ilvl w:val="0"/>
+          <w:numId w:val="26"/>
+        </w:numPr>
+        <w:tabs>
+          <w:tab w:val="left" w:pos="1870"/>
+        </w:tabs>
+        <w:rPr>
+          <w:rFonts w:cs="Arial"/>
+        </w:rPr>
+      </w:pPr>
+      <w:r>
+        <w:rPr>
+          <w:rFonts w:cs="Arial"/>
+        </w:rPr>
+        <w:t>Section 2, Friday Feb 18</w:t>
+      </w:r>
+    </w:p>
+    <w:p>
+      <w:pPr>
+        <w:pStyle w:val="ListParagraph"/>
+        <w:numPr>
+          <w:ilvl w:val="0"/>
+          <w:numId w:val="26"/>
+        </w:numPr>
+        <w:tabs>
+          <w:tab w:val="left" w:pos="1870"/>
+        </w:tabs>
+        <w:rPr>
+          <w:rFonts w:cs="Arial"/>
+        </w:rPr>
+      </w:pPr>
+      <w:r>
+        <w:rPr>
+          <w:rFonts w:cs="Arial"/>
+        </w:rPr>
+        <w:t>Section 3, Friday March 4</w:t>
+      </w:r>
+    </w:p>
+    <w:p>
+      <w:pPr>
+        <w:pStyle w:val="ListParagraph"/>
+        <w:numPr>
+          <w:ilvl w:val="0"/>
+          <w:numId w:val="26"/>
+        </w:numPr>
+        <w:tabs>
+          <w:tab w:val="left" w:pos="1870"/>
+        </w:tabs>
+        <w:rPr>
+          <w:rFonts w:cs="Arial"/>
+        </w:rPr>
+      </w:pPr>
+      <w:r>
+        <w:rPr>
+          <w:rFonts w:cs="Arial"/>
+        </w:rPr>
+        <w:t>Section 4, Friday April 1</w:t>
+      </w:r>
+    </w:p>
+    <w:p>
+      <w:pPr>
+        <w:pStyle w:val="ListParagraph"/>
+        <w:numPr>
+          <w:ilvl w:val="0"/>
+          <w:numId w:val="26"/>
+        </w:numPr>
+        <w:tabs>
+          <w:tab w:val="left" w:pos="1870"/>
+        </w:tabs>
+        <w:rPr>
+          <w:rFonts w:cs="Arial"/>
+        </w:rPr>
+      </w:pPr>
+      <w:r>
+        <w:rPr>
+          <w:rFonts w:cs="Arial"/>
+        </w:rPr>
+        <w:t>Section 5, Friday April 22</w:t>
+      </w:r>
     </w:p>
     <w:sectPr>
       <w:footerReference w:type="default" r:id="rId12"/>
@@ -3551,6 +3853,119 @@
     </w:lvl>
   </w:abstractNum>
   <w:abstractNum w:abstractNumId="1" w15:restartNumberingAfterBreak="0">
+    <w:nsid w:val="03F03800"/>
+    <w:multiLevelType w:val="hybridMultilevel"/>
+    <w:tmpl w:val="303A8024"/>
+    <w:lvl w:ilvl="0" w:tplc="04090001">
+      <w:start w:val="1"/>
+      <w:numFmt w:val="bullet"/>
+      <w:lvlText w:val=""/>
+      <w:lvlJc w:val="left"/>
+      <w:pPr>
+        <w:ind w:left="720" w:hanging="360"/>
+      </w:pPr>
+      <w:rPr>
+        <w:rFonts w:ascii="Symbol" w:hAnsi="Symbol" w:hint="default"/>
+      </w:rPr>
+    </w:lvl>
+    <w:lvl w:ilvl="1" w:tplc="04090003" w:tentative="1">
+      <w:start w:val="1"/>
+      <w:numFmt w:val="bullet"/>
+      <w:lvlText w:val="o"/>
+      <w:lvlJc w:val="left"/>
+      <w:pPr>
+        <w:ind w:left="1440" w:hanging="360"/>
+      </w:pPr>
+      <w:rPr>
+        <w:rFonts w:ascii="Courier New" w:hAnsi="Courier New" w:cs="Courier New" w:hint="default"/>
+      </w:rPr>
+    </w:lvl>
+    <w:lvl w:ilvl="2" w:tplc="04090005" w:tentative="1">
+      <w:start w:val="1"/>
+      <w:numFmt w:val="bullet"/>
+      <w:lvlText w:val=""/>
+      <w:lvlJc w:val="left"/>
+      <w:pPr>
+        <w:ind w:left="2160" w:hanging="360"/>
+      </w:pPr>
+      <w:rPr>
+        <w:rFonts w:ascii="Wingdings" w:hAnsi="Wingdings" w:hint="default"/>
+      </w:rPr>
+    </w:lvl>
+    <w:lvl w:ilvl="3" w:tplc="04090001" w:tentative="1">
+      <w:start w:val="1"/>
+      <w:numFmt w:val="bullet"/>
+      <w:lvlText w:val=""/>
+      <w:lvlJc w:val="left"/>
+      <w:pPr>
+        <w:ind w:left="2880" w:hanging="360"/>
+      </w:pPr>
+      <w:rPr>
+        <w:rFonts w:ascii="Symbol" w:hAnsi="Symbol" w:hint="default"/>
+      </w:rPr>
+    </w:lvl>
+    <w:lvl w:ilvl="4" w:tplc="04090003" w:tentative="1">
+      <w:start w:val="1"/>
+      <w:numFmt w:val="bullet"/>
+      <w:lvlText w:val="o"/>
+      <w:lvlJc w:val="left"/>
+      <w:pPr>
+        <w:ind w:left="3600" w:hanging="360"/>
+      </w:pPr>
+      <w:rPr>
+        <w:rFonts w:ascii="Courier New" w:hAnsi="Courier New" w:cs="Courier New" w:hint="default"/>
+      </w:rPr>
+    </w:lvl>
+    <w:lvl w:ilvl="5" w:tplc="04090005" w:tentative="1">
+      <w:start w:val="1"/>
+      <w:numFmt w:val="bullet"/>
+      <w:lvlText w:val=""/>
+      <w:lvlJc w:val="left"/>
+      <w:pPr>
+        <w:ind w:left="4320" w:hanging="360"/>
+      </w:pPr>
+      <w:rPr>
+        <w:rFonts w:ascii="Wingdings" w:hAnsi="Wingdings" w:hint="default"/>
+      </w:rPr>
+    </w:lvl>
+    <w:lvl w:ilvl="6" w:tplc="04090001" w:tentative="1">
+      <w:start w:val="1"/>
+      <w:numFmt w:val="bullet"/>
+      <w:lvlText w:val=""/>
+      <w:lvlJc w:val="left"/>
+      <w:pPr>
+        <w:ind w:left="5040" w:hanging="360"/>
+      </w:pPr>
+      <w:rPr>
+        <w:rFonts w:ascii="Symbol" w:hAnsi="Symbol" w:hint="default"/>
+      </w:rPr>
+    </w:lvl>
+    <w:lvl w:ilvl="7" w:tplc="04090003" w:tentative="1">
+      <w:start w:val="1"/>
+      <w:numFmt w:val="bullet"/>
+      <w:lvlText w:val="o"/>
+      <w:lvlJc w:val="left"/>
+      <w:pPr>
+        <w:ind w:left="5760" w:hanging="360"/>
+      </w:pPr>
+      <w:rPr>
+        <w:rFonts w:ascii="Courier New" w:hAnsi="Courier New" w:cs="Courier New" w:hint="default"/>
+      </w:rPr>
+    </w:lvl>
+    <w:lvl w:ilvl="8" w:tplc="04090005" w:tentative="1">
+      <w:start w:val="1"/>
+      <w:numFmt w:val="bullet"/>
+      <w:lvlText w:val=""/>
+      <w:lvlJc w:val="left"/>
+      <w:pPr>
+        <w:ind w:left="6480" w:hanging="360"/>
+      </w:pPr>
+      <w:rPr>
+        <w:rFonts w:ascii="Wingdings" w:hAnsi="Wingdings" w:hint="default"/>
+      </w:rPr>
+    </w:lvl>
+  </w:abstractNum>
+  <w:abstractNum w:abstractNumId="2" w15:restartNumberingAfterBreak="0">
     <w:nsid w:val="05E25161"/>
     <w:multiLevelType w:val="hybridMultilevel"/>
     <w:tmpl w:val="85905862"/>
@@ -3663,7 +4078,7 @@
       </w:rPr>
     </w:lvl>
   </w:abstractNum>
-  <w:abstractNum w:abstractNumId="2" w15:restartNumberingAfterBreak="0">
+  <w:abstractNum w:abstractNumId="3" w15:restartNumberingAfterBreak="0">
     <w:nsid w:val="09065019"/>
     <w:multiLevelType w:val="multilevel"/>
     <w:tmpl w:val="28CA57A8"/>
@@ -3812,7 +4227,7 @@
       </w:rPr>
     </w:lvl>
   </w:abstractNum>
-  <w:abstractNum w:abstractNumId="3" w15:restartNumberingAfterBreak="0">
+  <w:abstractNum w:abstractNumId="4" w15:restartNumberingAfterBreak="0">
     <w:nsid w:val="0F376712"/>
     <w:multiLevelType w:val="hybridMultilevel"/>
     <w:tmpl w:val="C2B6649E"/>
@@ -3925,7 +4340,7 @@
       </w:rPr>
     </w:lvl>
   </w:abstractNum>
-  <w:abstractNum w:abstractNumId="4" w15:restartNumberingAfterBreak="0">
+  <w:abstractNum w:abstractNumId="5" w15:restartNumberingAfterBreak="0">
     <w:nsid w:val="0FAE298D"/>
     <w:multiLevelType w:val="hybridMultilevel"/>
     <w:tmpl w:val="6DACE87A"/>
@@ -4038,7 +4453,7 @@
       </w:rPr>
     </w:lvl>
   </w:abstractNum>
-  <w:abstractNum w:abstractNumId="5" w15:restartNumberingAfterBreak="0">
+  <w:abstractNum w:abstractNumId="6" w15:restartNumberingAfterBreak="0">
     <w:nsid w:val="118F52CD"/>
     <w:multiLevelType w:val="hybridMultilevel"/>
     <w:tmpl w:val="F5F8BD34"/>
@@ -4127,7 +4542,7 @@
       </w:pPr>
     </w:lvl>
   </w:abstractNum>
-  <w:abstractNum w:abstractNumId="6" w15:restartNumberingAfterBreak="0">
+  <w:abstractNum w:abstractNumId="7" w15:restartNumberingAfterBreak="0">
     <w:nsid w:val="16D054B1"/>
     <w:multiLevelType w:val="hybridMultilevel"/>
     <w:tmpl w:val="01AED6E6"/>
@@ -4240,7 +4655,7 @@
       </w:rPr>
     </w:lvl>
   </w:abstractNum>
-  <w:abstractNum w:abstractNumId="7" w15:restartNumberingAfterBreak="0">
+  <w:abstractNum w:abstractNumId="8" w15:restartNumberingAfterBreak="0">
     <w:nsid w:val="26D02A5C"/>
     <w:multiLevelType w:val="hybridMultilevel"/>
     <w:tmpl w:val="AC92E732"/>
@@ -4353,7 +4768,7 @@
       </w:rPr>
     </w:lvl>
   </w:abstractNum>
-  <w:abstractNum w:abstractNumId="8" w15:restartNumberingAfterBreak="0">
+  <w:abstractNum w:abstractNumId="9" w15:restartNumberingAfterBreak="0">
     <w:nsid w:val="2954393A"/>
     <w:multiLevelType w:val="hybridMultilevel"/>
     <w:tmpl w:val="531485A2"/>
@@ -4466,7 +4881,7 @@
       </w:rPr>
     </w:lvl>
   </w:abstractNum>
-  <w:abstractNum w:abstractNumId="9" w15:restartNumberingAfterBreak="0">
+  <w:abstractNum w:abstractNumId="10" w15:restartNumberingAfterBreak="0">
     <w:nsid w:val="2B483674"/>
     <w:multiLevelType w:val="hybridMultilevel"/>
     <w:tmpl w:val="8BD01762"/>
@@ -4579,7 +4994,7 @@
       </w:rPr>
     </w:lvl>
   </w:abstractNum>
-  <w:abstractNum w:abstractNumId="10" w15:restartNumberingAfterBreak="0">
+  <w:abstractNum w:abstractNumId="11" w15:restartNumberingAfterBreak="0">
     <w:nsid w:val="311B1BC8"/>
     <w:multiLevelType w:val="hybridMultilevel"/>
     <w:tmpl w:val="3C0621AE"/>
@@ -4668,7 +5083,7 @@
       </w:pPr>
     </w:lvl>
   </w:abstractNum>
-  <w:abstractNum w:abstractNumId="11" w15:restartNumberingAfterBreak="0">
+  <w:abstractNum w:abstractNumId="12" w15:restartNumberingAfterBreak="0">
     <w:nsid w:val="32953A02"/>
     <w:multiLevelType w:val="hybridMultilevel"/>
     <w:tmpl w:val="35CE8E28"/>
@@ -4781,7 +5196,7 @@
       </w:rPr>
     </w:lvl>
   </w:abstractNum>
-  <w:abstractNum w:abstractNumId="12" w15:restartNumberingAfterBreak="0">
+  <w:abstractNum w:abstractNumId="13" w15:restartNumberingAfterBreak="0">
     <w:nsid w:val="3D0C2B48"/>
     <w:multiLevelType w:val="hybridMultilevel"/>
     <w:tmpl w:val="5E2052EA"/>
@@ -4894,7 +5309,7 @@
       </w:rPr>
     </w:lvl>
   </w:abstractNum>
-  <w:abstractNum w:abstractNumId="13" w15:restartNumberingAfterBreak="0">
+  <w:abstractNum w:abstractNumId="14" w15:restartNumberingAfterBreak="0">
     <w:nsid w:val="3DD12D64"/>
     <w:multiLevelType w:val="hybridMultilevel"/>
     <w:tmpl w:val="033A3F1C"/>
@@ -5007,7 +5422,7 @@
       </w:rPr>
     </w:lvl>
   </w:abstractNum>
-  <w:abstractNum w:abstractNumId="14" w15:restartNumberingAfterBreak="0">
+  <w:abstractNum w:abstractNumId="15" w15:restartNumberingAfterBreak="0">
     <w:nsid w:val="3FF73A5F"/>
     <w:multiLevelType w:val="hybridMultilevel"/>
     <w:tmpl w:val="2996E60A"/>
@@ -5096,7 +5511,7 @@
       </w:pPr>
     </w:lvl>
   </w:abstractNum>
-  <w:abstractNum w:abstractNumId="15" w15:restartNumberingAfterBreak="0">
+  <w:abstractNum w:abstractNumId="16" w15:restartNumberingAfterBreak="0">
     <w:nsid w:val="407E6888"/>
     <w:multiLevelType w:val="hybridMultilevel"/>
     <w:tmpl w:val="EB467B22"/>
@@ -5209,7 +5624,7 @@
       </w:rPr>
     </w:lvl>
   </w:abstractNum>
-  <w:abstractNum w:abstractNumId="16" w15:restartNumberingAfterBreak="0">
+  <w:abstractNum w:abstractNumId="17" w15:restartNumberingAfterBreak="0">
     <w:nsid w:val="40844D05"/>
     <w:multiLevelType w:val="hybridMultilevel"/>
     <w:tmpl w:val="0D84C1FE"/>
@@ -5322,7 +5737,7 @@
       </w:rPr>
     </w:lvl>
   </w:abstractNum>
-  <w:abstractNum w:abstractNumId="17" w15:restartNumberingAfterBreak="0">
+  <w:abstractNum w:abstractNumId="18" w15:restartNumberingAfterBreak="0">
     <w:nsid w:val="418F3D06"/>
     <w:multiLevelType w:val="hybridMultilevel"/>
     <w:tmpl w:val="5D9CBB08"/>
@@ -5435,7 +5850,7 @@
       </w:rPr>
     </w:lvl>
   </w:abstractNum>
-  <w:abstractNum w:abstractNumId="18" w15:restartNumberingAfterBreak="0">
+  <w:abstractNum w:abstractNumId="19" w15:restartNumberingAfterBreak="0">
     <w:nsid w:val="4E8A3CD9"/>
     <w:multiLevelType w:val="hybridMultilevel"/>
     <w:tmpl w:val="ADB48464"/>
@@ -5524,7 +5939,7 @@
       </w:pPr>
     </w:lvl>
   </w:abstractNum>
-  <w:abstractNum w:abstractNumId="19" w15:restartNumberingAfterBreak="0">
+  <w:abstractNum w:abstractNumId="20" w15:restartNumberingAfterBreak="0">
     <w:nsid w:val="4F855800"/>
     <w:multiLevelType w:val="hybridMultilevel"/>
     <w:tmpl w:val="EB407662"/>
@@ -5636,7 +6051,7 @@
       </w:rPr>
     </w:lvl>
   </w:abstractNum>
-  <w:abstractNum w:abstractNumId="20" w15:restartNumberingAfterBreak="0">
+  <w:abstractNum w:abstractNumId="21" w15:restartNumberingAfterBreak="0">
     <w:nsid w:val="5141792D"/>
     <w:multiLevelType w:val="hybridMultilevel"/>
     <w:tmpl w:val="FF76E37E"/>
@@ -5749,7 +6164,7 @@
       </w:rPr>
     </w:lvl>
   </w:abstractNum>
-  <w:abstractNum w:abstractNumId="21" w15:restartNumberingAfterBreak="0">
+  <w:abstractNum w:abstractNumId="22" w15:restartNumberingAfterBreak="0">
     <w:nsid w:val="6B3238C3"/>
     <w:multiLevelType w:val="hybridMultilevel"/>
     <w:tmpl w:val="970EA030"/>
@@ -5862,7 +6277,7 @@
       </w:rPr>
     </w:lvl>
   </w:abstractNum>
-  <w:abstractNum w:abstractNumId="22" w15:restartNumberingAfterBreak="0">
+  <w:abstractNum w:abstractNumId="23" w15:restartNumberingAfterBreak="0">
     <w:nsid w:val="6C7353BB"/>
     <w:multiLevelType w:val="hybridMultilevel"/>
     <w:tmpl w:val="E38AD3BE"/>
@@ -5975,7 +6390,7 @@
       </w:rPr>
     </w:lvl>
   </w:abstractNum>
-  <w:abstractNum w:abstractNumId="23" w15:restartNumberingAfterBreak="0">
+  <w:abstractNum w:abstractNumId="24" w15:restartNumberingAfterBreak="0">
     <w:nsid w:val="6CCC2132"/>
     <w:multiLevelType w:val="hybridMultilevel"/>
     <w:tmpl w:val="46DE47F0"/>
@@ -6088,7 +6503,7 @@
       </w:rPr>
     </w:lvl>
   </w:abstractNum>
-  <w:abstractNum w:abstractNumId="24" w15:restartNumberingAfterBreak="0">
+  <w:abstractNum w:abstractNumId="25" w15:restartNumberingAfterBreak="0">
     <w:nsid w:val="7E597D9E"/>
     <w:multiLevelType w:val="hybridMultilevel"/>
     <w:tmpl w:val="AEE61F84"/>
@@ -6181,76 +6596,79 @@
     <w:abstractNumId w:val="0"/>
   </w:num>
   <w:num w:numId="2">
+    <w:abstractNumId w:val="18"/>
+  </w:num>
+  <w:num w:numId="3">
+    <w:abstractNumId w:val="12"/>
+  </w:num>
+  <w:num w:numId="4">
+    <w:abstractNumId w:val="16"/>
+  </w:num>
+  <w:num w:numId="5">
+    <w:abstractNumId w:val="14"/>
+  </w:num>
+  <w:num w:numId="6">
+    <w:abstractNumId w:val="21"/>
+  </w:num>
+  <w:num w:numId="7">
+    <w:abstractNumId w:val="4"/>
+  </w:num>
+  <w:num w:numId="8">
+    <w:abstractNumId w:val="24"/>
+  </w:num>
+  <w:num w:numId="9">
+    <w:abstractNumId w:val="15"/>
+  </w:num>
+  <w:num w:numId="10">
     <w:abstractNumId w:val="17"/>
   </w:num>
-  <w:num w:numId="3">
+  <w:num w:numId="11">
+    <w:abstractNumId w:val="6"/>
+  </w:num>
+  <w:num w:numId="12">
+    <w:abstractNumId w:val="25"/>
+  </w:num>
+  <w:num w:numId="13">
     <w:abstractNumId w:val="11"/>
   </w:num>
-  <w:num w:numId="4">
-    <w:abstractNumId w:val="15"/>
+  <w:num w:numId="14">
+    <w:abstractNumId w:val="19"/>
   </w:num>
-  <w:num w:numId="5">
+  <w:num w:numId="15">
+    <w:abstractNumId w:val="5"/>
+  </w:num>
+  <w:num w:numId="16">
+    <w:abstractNumId w:val="10"/>
+  </w:num>
+  <w:num w:numId="17">
     <w:abstractNumId w:val="13"/>
   </w:num>
-  <w:num w:numId="6">
+  <w:num w:numId="18">
+    <w:abstractNumId w:val="7"/>
+  </w:num>
+  <w:num w:numId="19">
+    <w:abstractNumId w:val="8"/>
+  </w:num>
+  <w:num w:numId="20">
+    <w:abstractNumId w:val="2"/>
+  </w:num>
+  <w:num w:numId="21">
+    <w:abstractNumId w:val="23"/>
+  </w:num>
+  <w:num w:numId="22">
+    <w:abstractNumId w:val="9"/>
+  </w:num>
+  <w:num w:numId="23">
     <w:abstractNumId w:val="20"/>
   </w:num>
-  <w:num w:numId="7">
+  <w:num w:numId="24">
+    <w:abstractNumId w:val="22"/>
+  </w:num>
+  <w:num w:numId="25">
     <w:abstractNumId w:val="3"/>
   </w:num>
-  <w:num w:numId="8">
-    <w:abstractNumId w:val="23"/>
-  </w:num>
-  <w:num w:numId="9">
-    <w:abstractNumId w:val="14"/>
-  </w:num>
-  <w:num w:numId="10">
-    <w:abstractNumId w:val="16"/>
-  </w:num>
-  <w:num w:numId="11">
-    <w:abstractNumId w:val="5"/>
-  </w:num>
-  <w:num w:numId="12">
-    <w:abstractNumId w:val="24"/>
-  </w:num>
-  <w:num w:numId="13">
-    <w:abstractNumId w:val="10"/>
-  </w:num>
-  <w:num w:numId="14">
-    <w:abstractNumId w:val="18"/>
-  </w:num>
-  <w:num w:numId="15">
-    <w:abstractNumId w:val="4"/>
-  </w:num>
-  <w:num w:numId="16">
-    <w:abstractNumId w:val="9"/>
-  </w:num>
-  <w:num w:numId="17">
-    <w:abstractNumId w:val="12"/>
-  </w:num>
-  <w:num w:numId="18">
-    <w:abstractNumId w:val="6"/>
-  </w:num>
-  <w:num w:numId="19">
-    <w:abstractNumId w:val="7"/>
-  </w:num>
-  <w:num w:numId="20">
+  <w:num w:numId="26">
     <w:abstractNumId w:val="1"/>
-  </w:num>
-  <w:num w:numId="21">
-    <w:abstractNumId w:val="22"/>
-  </w:num>
-  <w:num w:numId="22">
-    <w:abstractNumId w:val="8"/>
-  </w:num>
-  <w:num w:numId="23">
-    <w:abstractNumId w:val="19"/>
-  </w:num>
-  <w:num w:numId="24">
-    <w:abstractNumId w:val="21"/>
-  </w:num>
-  <w:num w:numId="25">
-    <w:abstractNumId w:val="2"/>
   </w:num>
 </w:numbering>
 </file>
@@ -8128,10 +8546,10 @@
     <w:charset w:val="00"/>
     <w:family w:val="swiss"/>
     <w:pitch w:val="variable"/>
-    <w:sig w:usb0="E0002EFF" w:usb1="C0007843" w:usb2="00000009" w:usb3="00000000" w:csb0="000001FF" w:csb1="00000000"/>
+    <w:sig w:usb0="E0002AFF" w:usb1="C0007843" w:usb2="00000009" w:usb3="00000000" w:csb0="000001FF" w:csb1="00000000"/>
   </w:font>
   <w:font w:name="Segoe UI">
-    <w:panose1 w:val="020B0604020202020204"/>
+    <w:panose1 w:val="020B0502040204020203"/>
     <w:charset w:val="00"/>
     <w:family w:val="swiss"/>
     <w:pitch w:val="variable"/>
@@ -8164,7 +8582,7 @@
     <w:charset w:val="00"/>
     <w:family w:val="swiss"/>
     <w:pitch w:val="variable"/>
-    <w:sig w:usb0="E0002AFF" w:usb1="C000247B" w:usb2="00000009" w:usb3="00000000" w:csb0="000001FF" w:csb1="00000000"/>
+    <w:sig w:usb0="E4002EFF" w:usb1="C000247B" w:usb2="00000009" w:usb3="00000000" w:csb0="000001FF" w:csb1="00000000"/>
   </w:font>
   <w:font w:name="+mn-ea">
     <w:panose1 w:val="020B0604020202020204"/>
@@ -8178,7 +8596,7 @@
     <w:charset w:val="00"/>
     <w:family w:val="swiss"/>
     <w:pitch w:val="variable"/>
-    <w:sig w:usb0="E0002AFF" w:usb1="C000247B" w:usb2="00000009" w:usb3="00000000" w:csb0="000001FF" w:csb1="00000000"/>
+    <w:sig w:usb0="E4002EFF" w:usb1="C000247B" w:usb2="00000009" w:usb3="00000000" w:csb0="000001FF" w:csb1="00000000"/>
   </w:font>
 </w:fonts>
 </file>
@@ -8212,6 +8630,7 @@
     <w:rsid w:val="00501B7B"/>
     <w:rsid w:val="005271C7"/>
     <w:rsid w:val="00571024"/>
+    <w:rsid w:val="00593DEC"/>
     <w:rsid w:val="005A36CF"/>
     <w:rsid w:val="0063623C"/>
     <w:rsid w:val="006F3FE4"/>

</xml_diff>